<commit_message>
Update the files with the latest version
</commit_message>
<xml_diff>
--- a/module-1/1.2 Assignment.docx
+++ b/module-1/1.2 Assignment.docx
@@ -24,8 +24,11 @@
         </w:rPr>
       </w:pPr>
       <w:r>
+        <w:rPr>
+          <w:noProof/>
+        </w:rPr>
         <w:drawing>
-          <wp:anchor distT="0" distB="0" distL="114300" distR="114300" simplePos="0" relativeHeight="251659264" behindDoc="0" locked="0" layoutInCell="1" allowOverlap="1" wp14:anchorId="1F5C1C3E" wp14:editId="0FF15DDB">
+          <wp:anchor distT="0" distB="0" distL="114300" distR="114300" simplePos="0" relativeHeight="251659264" behindDoc="0" locked="0" layoutInCell="1" allowOverlap="1" wp14:anchorId="1F5C1C3E" wp14:editId="76391D8F">
             <wp:simplePos x="0" y="0"/>
             <wp:positionH relativeFrom="column">
               <wp:posOffset>-205740</wp:posOffset>
@@ -56,7 +59,7 @@
                     <pic:cNvPicPr/>
                   </pic:nvPicPr>
                   <pic:blipFill>
-                    <a:blip r:embed="rId4" cstate="print">
+                    <a:blip r:embed="rId6" cstate="print">
                       <a:extLst>
                         <a:ext uri="{28A0092B-C50C-407E-A947-70E740481C1C}">
                           <a14:useLocalDpi xmlns:a14="http://schemas.microsoft.com/office/drawing/2010/main" val="0"/>
@@ -90,6 +93,7 @@
       </w:r>
       <w:r>
         <w:rPr>
+          <w:noProof/>
           <w:color w:val="auto"/>
         </w:rPr>
         <w:drawing>
@@ -116,7 +120,7 @@
                     <pic:cNvPicPr/>
                   </pic:nvPicPr>
                   <pic:blipFill>
-                    <a:blip r:embed="rId5">
+                    <a:blip r:embed="rId7">
                       <a:extLst>
                         <a:ext uri="{28A0092B-C50C-407E-A947-70E740481C1C}">
                           <a14:useLocalDpi xmlns:a14="http://schemas.microsoft.com/office/drawing/2010/main" val="0"/>
@@ -165,7 +169,7 @@
       </w:r>
     </w:p>
     <w:p>
-      <w:hyperlink r:id="rId6" w:history="1">
+      <w:hyperlink r:id="rId8" w:history="1">
         <w:r>
           <w:rPr>
             <w:rStyle w:val="Hyperlink"/>
@@ -175,6 +179,7 @@
       </w:hyperlink>
     </w:p>
     <w:sectPr>
+      <w:headerReference w:type="default" r:id="rId9"/>
       <w:pgSz w:w="12240" w:h="15840"/>
       <w:pgMar w:top="1440" w:right="1440" w:bottom="1440" w:left="1440" w:header="720" w:footer="720" w:gutter="0"/>
       <w:cols w:space="720"/>
@@ -182,6 +187,82 @@
     </w:sectPr>
   </w:body>
 </w:document>
+</file>
+
+<file path=word/endnotes.xml><?xml version="1.0" encoding="utf-8"?>
+<w:endnotes xmlns:wpc="http://schemas.microsoft.com/office/word/2010/wordprocessingCanvas" xmlns:cx="http://schemas.microsoft.com/office/drawing/2014/chartex" xmlns:cx1="http://schemas.microsoft.com/office/drawing/2015/9/8/chartex" xmlns:cx2="http://schemas.microsoft.com/office/drawing/2015/10/21/chartex" xmlns:cx3="http://schemas.microsoft.com/office/drawing/2016/5/9/chartex" xmlns:cx4="http://schemas.microsoft.com/office/drawing/2016/5/10/chartex" xmlns:cx5="http://schemas.microsoft.com/office/drawing/2016/5/11/chartex" xmlns:cx6="http://schemas.microsoft.com/office/drawing/2016/5/12/chartex" xmlns:cx7="http://schemas.microsoft.com/office/drawing/2016/5/13/chartex" xmlns:cx8="http://schemas.microsoft.com/office/drawing/2016/5/14/chartex" xmlns:mc="http://schemas.openxmlformats.org/markup-compatibility/2006" xmlns:aink="http://schemas.microsoft.com/office/drawing/2016/ink" xmlns:am3d="http://schemas.microsoft.com/office/drawing/2017/model3d" xmlns:o="urn:schemas-microsoft-com:office:office" xmlns:oel="http://schemas.microsoft.com/office/2019/extlst" xmlns:r="http://schemas.openxmlformats.org/officeDocument/2006/relationships" xmlns:m="http://schemas.openxmlformats.org/officeDocument/2006/math" xmlns:v="urn:schemas-microsoft-com:vml" xmlns:wp14="http://schemas.microsoft.com/office/word/2010/wordprocessingDrawing" xmlns:wp="http://schemas.openxmlformats.org/drawingml/2006/wordprocessingDrawing" xmlns:w10="urn:schemas-microsoft-com:office:word" xmlns:w="http://schemas.openxmlformats.org/wordprocessingml/2006/main" xmlns:w14="http://schemas.microsoft.com/office/word/2010/wordml" xmlns:w15="http://schemas.microsoft.com/office/word/2012/wordml" xmlns:w16cex="http://schemas.microsoft.com/office/word/2018/wordml/cex" xmlns:w16cid="http://schemas.microsoft.com/office/word/2016/wordml/cid" xmlns:w16="http://schemas.microsoft.com/office/word/2018/wordml" xmlns:w16du="http://schemas.microsoft.com/office/word/2023/wordml/word16du" xmlns:w16sdtdh="http://schemas.microsoft.com/office/word/2020/wordml/sdtdatahash" xmlns:w16sdtfl="http://schemas.microsoft.com/office/word/2024/wordml/sdtformatlock" xmlns:w16se="http://schemas.microsoft.com/office/word/2015/wordml/symex" xmlns:wpg="http://schemas.microsoft.com/office/word/2010/wordprocessingGroup" xmlns:wpi="http://schemas.microsoft.com/office/word/2010/wordprocessingInk" xmlns:wne="http://schemas.microsoft.com/office/word/2006/wordml" xmlns:wps="http://schemas.microsoft.com/office/word/2010/wordprocessingShape" mc:Ignorable="w14 w15 w16se w16cid w16 w16cex w16sdtdh w16sdtfl w16du wp14">
+  <w:endnote w:type="separator" w:id="-1">
+    <w:p>
+      <w:pPr>
+        <w:spacing w:after="0" w:line="240" w:lineRule="auto"/>
+      </w:pPr>
+      <w:r>
+        <w:separator/>
+      </w:r>
+    </w:p>
+  </w:endnote>
+  <w:endnote w:type="continuationSeparator" w:id="0">
+    <w:p>
+      <w:pPr>
+        <w:spacing w:after="0" w:line="240" w:lineRule="auto"/>
+      </w:pPr>
+      <w:r>
+        <w:continuationSeparator/>
+      </w:r>
+    </w:p>
+  </w:endnote>
+</w:endnotes>
+</file>
+
+<file path=word/footnotes.xml><?xml version="1.0" encoding="utf-8"?>
+<w:footnotes xmlns:wpc="http://schemas.microsoft.com/office/word/2010/wordprocessingCanvas" xmlns:cx="http://schemas.microsoft.com/office/drawing/2014/chartex" xmlns:cx1="http://schemas.microsoft.com/office/drawing/2015/9/8/chartex" xmlns:cx2="http://schemas.microsoft.com/office/drawing/2015/10/21/chartex" xmlns:cx3="http://schemas.microsoft.com/office/drawing/2016/5/9/chartex" xmlns:cx4="http://schemas.microsoft.com/office/drawing/2016/5/10/chartex" xmlns:cx5="http://schemas.microsoft.com/office/drawing/2016/5/11/chartex" xmlns:cx6="http://schemas.microsoft.com/office/drawing/2016/5/12/chartex" xmlns:cx7="http://schemas.microsoft.com/office/drawing/2016/5/13/chartex" xmlns:cx8="http://schemas.microsoft.com/office/drawing/2016/5/14/chartex" xmlns:mc="http://schemas.openxmlformats.org/markup-compatibility/2006" xmlns:aink="http://schemas.microsoft.com/office/drawing/2016/ink" xmlns:am3d="http://schemas.microsoft.com/office/drawing/2017/model3d" xmlns:o="urn:schemas-microsoft-com:office:office" xmlns:oel="http://schemas.microsoft.com/office/2019/extlst" xmlns:r="http://schemas.openxmlformats.org/officeDocument/2006/relationships" xmlns:m="http://schemas.openxmlformats.org/officeDocument/2006/math" xmlns:v="urn:schemas-microsoft-com:vml" xmlns:wp14="http://schemas.microsoft.com/office/word/2010/wordprocessingDrawing" xmlns:wp="http://schemas.openxmlformats.org/drawingml/2006/wordprocessingDrawing" xmlns:w10="urn:schemas-microsoft-com:office:word" xmlns:w="http://schemas.openxmlformats.org/wordprocessingml/2006/main" xmlns:w14="http://schemas.microsoft.com/office/word/2010/wordml" xmlns:w15="http://schemas.microsoft.com/office/word/2012/wordml" xmlns:w16cex="http://schemas.microsoft.com/office/word/2018/wordml/cex" xmlns:w16cid="http://schemas.microsoft.com/office/word/2016/wordml/cid" xmlns:w16="http://schemas.microsoft.com/office/word/2018/wordml" xmlns:w16du="http://schemas.microsoft.com/office/word/2023/wordml/word16du" xmlns:w16sdtdh="http://schemas.microsoft.com/office/word/2020/wordml/sdtdatahash" xmlns:w16sdtfl="http://schemas.microsoft.com/office/word/2024/wordml/sdtformatlock" xmlns:w16se="http://schemas.microsoft.com/office/word/2015/wordml/symex" xmlns:wpg="http://schemas.microsoft.com/office/word/2010/wordprocessingGroup" xmlns:wpi="http://schemas.microsoft.com/office/word/2010/wordprocessingInk" xmlns:wne="http://schemas.microsoft.com/office/word/2006/wordml" xmlns:wps="http://schemas.microsoft.com/office/word/2010/wordprocessingShape" mc:Ignorable="w14 w15 w16se w16cid w16 w16cex w16sdtdh w16sdtfl w16du wp14">
+  <w:footnote w:type="separator" w:id="-1">
+    <w:p>
+      <w:pPr>
+        <w:spacing w:after="0" w:line="240" w:lineRule="auto"/>
+      </w:pPr>
+      <w:r>
+        <w:separator/>
+      </w:r>
+    </w:p>
+  </w:footnote>
+  <w:footnote w:type="continuationSeparator" w:id="0">
+    <w:p>
+      <w:pPr>
+        <w:spacing w:after="0" w:line="240" w:lineRule="auto"/>
+      </w:pPr>
+      <w:r>
+        <w:continuationSeparator/>
+      </w:r>
+    </w:p>
+  </w:footnote>
+</w:footnotes>
+</file>
+
+<file path=word/header1.xml><?xml version="1.0" encoding="utf-8"?>
+<w:hdr xmlns:wpc="http://schemas.microsoft.com/office/word/2010/wordprocessingCanvas" xmlns:cx="http://schemas.microsoft.com/office/drawing/2014/chartex" xmlns:cx1="http://schemas.microsoft.com/office/drawing/2015/9/8/chartex" xmlns:cx2="http://schemas.microsoft.com/office/drawing/2015/10/21/chartex" xmlns:cx3="http://schemas.microsoft.com/office/drawing/2016/5/9/chartex" xmlns:cx4="http://schemas.microsoft.com/office/drawing/2016/5/10/chartex" xmlns:cx5="http://schemas.microsoft.com/office/drawing/2016/5/11/chartex" xmlns:cx6="http://schemas.microsoft.com/office/drawing/2016/5/12/chartex" xmlns:cx7="http://schemas.microsoft.com/office/drawing/2016/5/13/chartex" xmlns:cx8="http://schemas.microsoft.com/office/drawing/2016/5/14/chartex" xmlns:mc="http://schemas.openxmlformats.org/markup-compatibility/2006" xmlns:aink="http://schemas.microsoft.com/office/drawing/2016/ink" xmlns:am3d="http://schemas.microsoft.com/office/drawing/2017/model3d" xmlns:o="urn:schemas-microsoft-com:office:office" xmlns:oel="http://schemas.microsoft.com/office/2019/extlst" xmlns:r="http://schemas.openxmlformats.org/officeDocument/2006/relationships" xmlns:m="http://schemas.openxmlformats.org/officeDocument/2006/math" xmlns:v="urn:schemas-microsoft-com:vml" xmlns:wp14="http://schemas.microsoft.com/office/word/2010/wordprocessingDrawing" xmlns:wp="http://schemas.openxmlformats.org/drawingml/2006/wordprocessingDrawing" xmlns:w10="urn:schemas-microsoft-com:office:word" xmlns:w="http://schemas.openxmlformats.org/wordprocessingml/2006/main" xmlns:w14="http://schemas.microsoft.com/office/word/2010/wordml" xmlns:w15="http://schemas.microsoft.com/office/word/2012/wordml" xmlns:w16cex="http://schemas.microsoft.com/office/word/2018/wordml/cex" xmlns:w16cid="http://schemas.microsoft.com/office/word/2016/wordml/cid" xmlns:w16="http://schemas.microsoft.com/office/word/2018/wordml" xmlns:w16du="http://schemas.microsoft.com/office/word/2023/wordml/word16du" xmlns:w16sdtdh="http://schemas.microsoft.com/office/word/2020/wordml/sdtdatahash" xmlns:w16sdtfl="http://schemas.microsoft.com/office/word/2024/wordml/sdtformatlock" xmlns:w16se="http://schemas.microsoft.com/office/word/2015/wordml/symex" xmlns:wpg="http://schemas.microsoft.com/office/word/2010/wordprocessingGroup" xmlns:wpi="http://schemas.microsoft.com/office/word/2010/wordprocessingInk" xmlns:wne="http://schemas.microsoft.com/office/word/2006/wordml" xmlns:wps="http://schemas.microsoft.com/office/word/2010/wordprocessingShape" mc:Ignorable="w14 w15 w16se w16cid w16 w16cex w16sdtdh w16sdtfl w16du wp14">
+  <w:p>
+    <w:pPr>
+      <w:pStyle w:val="Header"/>
+    </w:pPr>
+    <w:r>
+      <w:t>Angela Vargas</w:t>
+    </w:r>
+    <w:r>
+      <w:tab/>
+      <w:t>CSD340</w:t>
+    </w:r>
+    <w:r>
+      <w:tab/>
+      <w:t xml:space="preserve">1.2 Assignment </w:t>
+    </w:r>
+  </w:p>
+  <w:p>
+    <w:pPr>
+      <w:pStyle w:val="Header"/>
+    </w:pPr>
+  </w:p>
+</w:hdr>
 </file>
 
 <file path=word/styles.xml><?xml version="1.0" encoding="utf-8"?>
@@ -787,6 +868,7 @@
   <w:style w:type="character" w:default="1" w:styleId="DefaultParagraphFont">
     <w:name w:val="Default Paragraph Font"/>
     <w:uiPriority w:val="1"/>
+    <w:semiHidden/>
     <w:unhideWhenUsed/>
   </w:style>
   <w:style w:type="table" w:default="1" w:styleId="TableNormal">
@@ -1122,6 +1204,50 @@
       <w:color w:val="605E5C"/>
       <w:shd w:val="clear" w:color="auto" w:fill="E1DFDD"/>
     </w:rPr>
+  </w:style>
+  <w:style w:type="paragraph" w:styleId="Header">
+    <w:name w:val="header"/>
+    <w:basedOn w:val="Normal"/>
+    <w:link w:val="HeaderChar"/>
+    <w:uiPriority w:val="99"/>
+    <w:unhideWhenUsed/>
+    <w:rsid w:val="00020544"/>
+    <w:pPr>
+      <w:tabs>
+        <w:tab w:val="center" w:pos="4680"/>
+        <w:tab w:val="right" w:pos="9360"/>
+      </w:tabs>
+      <w:spacing w:after="0" w:line="240" w:lineRule="auto"/>
+    </w:pPr>
+  </w:style>
+  <w:style w:type="character" w:customStyle="1" w:styleId="HeaderChar">
+    <w:name w:val="Header Char"/>
+    <w:basedOn w:val="DefaultParagraphFont"/>
+    <w:link w:val="Header"/>
+    <w:uiPriority w:val="99"/>
+    <w:rsid w:val="00020544"/>
+  </w:style>
+  <w:style w:type="paragraph" w:styleId="Footer">
+    <w:name w:val="footer"/>
+    <w:basedOn w:val="Normal"/>
+    <w:link w:val="FooterChar"/>
+    <w:uiPriority w:val="99"/>
+    <w:unhideWhenUsed/>
+    <w:rsid w:val="00020544"/>
+    <w:pPr>
+      <w:tabs>
+        <w:tab w:val="center" w:pos="4680"/>
+        <w:tab w:val="right" w:pos="9360"/>
+      </w:tabs>
+      <w:spacing w:after="0" w:line="240" w:lineRule="auto"/>
+    </w:pPr>
+  </w:style>
+  <w:style w:type="character" w:customStyle="1" w:styleId="FooterChar">
+    <w:name w:val="Footer Char"/>
+    <w:basedOn w:val="DefaultParagraphFont"/>
+    <w:link w:val="Footer"/>
+    <w:uiPriority w:val="99"/>
+    <w:rsid w:val="00020544"/>
   </w:style>
 </w:styles>
 </file>

</xml_diff>

<commit_message>
Update module-1 with new files
</commit_message>
<xml_diff>
--- a/module-1/1.2 Assignment.docx
+++ b/module-1/1.2 Assignment.docx
@@ -5,36 +5,49 @@
     <w:p>
       <w:pPr>
         <w:pStyle w:val="Heading1"/>
+        <w:rPr>
+          <w:color w:val="auto"/>
+        </w:rPr>
       </w:pPr>
       <w:r>
-        <w:t>Link to GitHub</w:t>
+        <w:rPr>
+          <w:color w:val="auto"/>
+        </w:rPr>
+        <w:t>Local Directory Setup</w:t>
       </w:r>
-    </w:p>
-    <w:p>
-      <w:hyperlink r:id="rId6" w:history="1">
-        <w:r>
-          <w:rPr>
-            <w:rStyle w:val="Hyperlink"/>
-          </w:rPr>
-          <w:t>https://github.com/ang166varg/CSD402.git</w:t>
-        </w:r>
-      </w:hyperlink>
     </w:p>
     <w:p>
       <w:pPr>
         <w:pStyle w:val="Heading1"/>
+        <w:rPr>
+          <w:color w:val="auto"/>
+        </w:rPr>
       </w:pPr>
       <w:r>
-        <w:t>GitHub Repository</w:t>
-      </w:r>
-    </w:p>
-    <w:p>
-      <w:r>
+        <w:rPr>
+          <w:noProof/>
+        </w:rPr>
         <w:drawing>
-          <wp:inline distT="0" distB="0" distL="0" distR="0" wp14:anchorId="7559A0FB" wp14:editId="67D3CBEA">
-            <wp:extent cx="5943600" cy="2519045"/>
+          <wp:anchor distT="0" distB="0" distL="114300" distR="114300" simplePos="0" relativeHeight="251659264" behindDoc="0" locked="0" layoutInCell="1" allowOverlap="1" wp14:anchorId="1F5C1C3E" wp14:editId="76391D8F">
+            <wp:simplePos x="0" y="0"/>
+            <wp:positionH relativeFrom="column">
+              <wp:posOffset>-205740</wp:posOffset>
+            </wp:positionH>
+            <wp:positionV relativeFrom="paragraph">
+              <wp:posOffset>4652010</wp:posOffset>
+            </wp:positionV>
+            <wp:extent cx="5943600" cy="2707005"/>
             <wp:effectExtent l="0" t="0" r="0" b="0"/>
-            <wp:docPr id="1487925862" name="Picture 1" descr="A screenshot of a computer&#10;&#10;AI-generated content may be incorrect."/>
+            <wp:wrapThrough wrapText="bothSides">
+              <wp:wrapPolygon edited="0">
+                <wp:start x="0" y="0"/>
+                <wp:lineTo x="0" y="21433"/>
+                <wp:lineTo x="21531" y="21433"/>
+                <wp:lineTo x="21531" y="0"/>
+                <wp:lineTo x="0" y="0"/>
+              </wp:wrapPolygon>
+            </wp:wrapThrough>
+            <wp:docPr id="2114170603" name="Picture 1" descr="A screenshot of a computer&#10;&#10;AI-generated content may be incorrect."/>
             <wp:cNvGraphicFramePr>
               <a:graphicFrameLocks xmlns:a="http://schemas.openxmlformats.org/drawingml/2006/main" noChangeAspect="1"/>
             </wp:cNvGraphicFramePr>
@@ -42,11 +55,17 @@
               <a:graphicData uri="http://schemas.openxmlformats.org/drawingml/2006/picture">
                 <pic:pic xmlns:pic="http://schemas.openxmlformats.org/drawingml/2006/picture">
                   <pic:nvPicPr>
-                    <pic:cNvPr id="1487925862" name="Picture 1" descr="A screenshot of a computer&#10;&#10;AI-generated content may be incorrect."/>
+                    <pic:cNvPr id="2114170603" name="Picture 1" descr="A screenshot of a computer&#10;&#10;AI-generated content may be incorrect."/>
                     <pic:cNvPicPr/>
                   </pic:nvPicPr>
                   <pic:blipFill>
-                    <a:blip r:embed="rId7"/>
+                    <a:blip r:embed="rId6" cstate="print">
+                      <a:extLst>
+                        <a:ext uri="{28A0092B-C50C-407E-A947-70E740481C1C}">
+                          <a14:useLocalDpi xmlns:a14="http://schemas.microsoft.com/office/drawing/2010/main" val="0"/>
+                        </a:ext>
+                      </a:extLst>
+                    </a:blip>
                     <a:stretch>
                       <a:fillRect/>
                     </a:stretch>
@@ -54,7 +73,7 @@
                   <pic:spPr>
                     <a:xfrm>
                       <a:off x="0" y="0"/>
-                      <a:ext cx="5943600" cy="2519045"/>
+                      <a:ext cx="5943600" cy="2707005"/>
                     </a:xfrm>
                     <a:prstGeom prst="rect">
                       <a:avLst/>
@@ -63,26 +82,33 @@
                 </pic:pic>
               </a:graphicData>
             </a:graphic>
-          </wp:inline>
+            <wp14:sizeRelH relativeFrom="margin">
+              <wp14:pctWidth>0</wp14:pctWidth>
+            </wp14:sizeRelH>
+            <wp14:sizeRelV relativeFrom="margin">
+              <wp14:pctHeight>0</wp14:pctHeight>
+            </wp14:sizeRelV>
+          </wp:anchor>
         </w:drawing>
       </w:r>
-    </w:p>
-    <w:p/>
-    <w:p>
-      <w:pPr>
-        <w:pStyle w:val="Heading1"/>
-      </w:pPr>
       <w:r>
-        <w:t>CSD402 Dir</w:t>
-      </w:r>
-    </w:p>
-    <w:p>
-      <w:r>
+        <w:rPr>
+          <w:noProof/>
+          <w:color w:val="auto"/>
+        </w:rPr>
         <w:drawing>
-          <wp:inline distT="0" distB="0" distL="0" distR="0" wp14:anchorId="1C852147" wp14:editId="35CDD589">
-            <wp:extent cx="5943600" cy="3179445"/>
-            <wp:effectExtent l="0" t="0" r="0" b="1905"/>
-            <wp:docPr id="1119945223" name="Picture 1" descr="A screenshot of a computer&#10;&#10;AI-generated content may be incorrect."/>
+          <wp:anchor distT="0" distB="0" distL="114300" distR="114300" simplePos="0" relativeHeight="251658240" behindDoc="0" locked="0" layoutInCell="1" allowOverlap="1" wp14:anchorId="13577B96" wp14:editId="48E4BB39">
+            <wp:simplePos x="0" y="0"/>
+            <wp:positionH relativeFrom="column">
+              <wp:posOffset>0</wp:posOffset>
+            </wp:positionH>
+            <wp:positionV relativeFrom="paragraph">
+              <wp:posOffset>1270</wp:posOffset>
+            </wp:positionV>
+            <wp:extent cx="5440680" cy="3999230"/>
+            <wp:effectExtent l="0" t="0" r="7620" b="1270"/>
+            <wp:wrapTopAndBottom/>
+            <wp:docPr id="46891146" name="Picture 1" descr="A screenshot of a computer&#10;&#10;AI-generated content may be incorrect."/>
             <wp:cNvGraphicFramePr>
               <a:graphicFrameLocks xmlns:a="http://schemas.openxmlformats.org/drawingml/2006/main" noChangeAspect="1"/>
             </wp:cNvGraphicFramePr>
@@ -90,11 +116,17 @@
               <a:graphicData uri="http://schemas.openxmlformats.org/drawingml/2006/picture">
                 <pic:pic xmlns:pic="http://schemas.openxmlformats.org/drawingml/2006/picture">
                   <pic:nvPicPr>
-                    <pic:cNvPr id="1119945223" name="Picture 1" descr="A screenshot of a computer&#10;&#10;AI-generated content may be incorrect."/>
+                    <pic:cNvPr id="46891146" name="Picture 1" descr="A screenshot of a computer&#10;&#10;AI-generated content may be incorrect."/>
                     <pic:cNvPicPr/>
                   </pic:nvPicPr>
                   <pic:blipFill>
-                    <a:blip r:embed="rId8"/>
+                    <a:blip r:embed="rId7">
+                      <a:extLst>
+                        <a:ext uri="{28A0092B-C50C-407E-A947-70E740481C1C}">
+                          <a14:useLocalDpi xmlns:a14="http://schemas.microsoft.com/office/drawing/2010/main" val="0"/>
+                        </a:ext>
+                      </a:extLst>
+                    </a:blip>
                     <a:stretch>
                       <a:fillRect/>
                     </a:stretch>
@@ -102,7 +134,7 @@
                   <pic:spPr>
                     <a:xfrm>
                       <a:off x="0" y="0"/>
-                      <a:ext cx="5943600" cy="3179445"/>
+                      <a:ext cx="5440680" cy="3999230"/>
                     </a:xfrm>
                     <a:prstGeom prst="rect">
                       <a:avLst/>
@@ -111,9 +143,40 @@
                 </pic:pic>
               </a:graphicData>
             </a:graphic>
-          </wp:inline>
+          </wp:anchor>
         </w:drawing>
       </w:r>
+      <w:r>
+        <w:rPr>
+          <w:color w:val="auto"/>
+        </w:rPr>
+        <w:t>Modify README.md</w:t>
+      </w:r>
+    </w:p>
+    <w:p>
+      <w:pPr>
+        <w:pStyle w:val="Heading1"/>
+        <w:rPr>
+          <w:color w:val="auto"/>
+        </w:rPr>
+      </w:pPr>
+      <w:r>
+        <w:rPr>
+          <w:color w:val="auto"/>
+        </w:rPr>
+        <w:lastRenderedPageBreak/>
+        <w:t>Link To GitHub Repository</w:t>
+      </w:r>
+    </w:p>
+    <w:p>
+      <w:hyperlink r:id="rId8" w:history="1">
+        <w:r>
+          <w:rPr>
+            <w:rStyle w:val="Hyperlink"/>
+          </w:rPr>
+          <w:t>ang166varg/CSD340: Repository for CSD 340 Web Development with HTML and CSS course assignments</w:t>
+        </w:r>
+      </w:hyperlink>
     </w:p>
     <w:sectPr>
       <w:headerReference w:type="default" r:id="rId9"/>
@@ -187,12 +250,17 @@
     </w:r>
     <w:r>
       <w:tab/>
-      <w:t>CSD402</w:t>
+      <w:t>CSD340</w:t>
     </w:r>
     <w:r>
       <w:tab/>
-      <w:t xml:space="preserve">1.1 Assignment </w:t>
+      <w:t xml:space="preserve">1.2 Assignment </w:t>
     </w:r>
+  </w:p>
+  <w:p>
+    <w:pPr>
+      <w:pStyle w:val="Header"/>
+    </w:pPr>
   </w:p>
 </w:hdr>
 </file>
@@ -605,7 +673,7 @@
     <w:link w:val="Heading1Char"/>
     <w:uiPriority w:val="9"/>
     <w:qFormat/>
-    <w:rsid w:val="003B1C3F"/>
+    <w:rsid w:val="007B51A1"/>
     <w:pPr>
       <w:keepNext/>
       <w:keepLines/>
@@ -628,7 +696,7 @@
     <w:semiHidden/>
     <w:unhideWhenUsed/>
     <w:qFormat/>
-    <w:rsid w:val="003B1C3F"/>
+    <w:rsid w:val="007B51A1"/>
     <w:pPr>
       <w:keepNext/>
       <w:keepLines/>
@@ -651,7 +719,7 @@
     <w:semiHidden/>
     <w:unhideWhenUsed/>
     <w:qFormat/>
-    <w:rsid w:val="003B1C3F"/>
+    <w:rsid w:val="007B51A1"/>
     <w:pPr>
       <w:keepNext/>
       <w:keepLines/>
@@ -674,7 +742,7 @@
     <w:semiHidden/>
     <w:unhideWhenUsed/>
     <w:qFormat/>
-    <w:rsid w:val="003B1C3F"/>
+    <w:rsid w:val="007B51A1"/>
     <w:pPr>
       <w:keepNext/>
       <w:keepLines/>
@@ -697,7 +765,7 @@
     <w:semiHidden/>
     <w:unhideWhenUsed/>
     <w:qFormat/>
-    <w:rsid w:val="003B1C3F"/>
+    <w:rsid w:val="007B51A1"/>
     <w:pPr>
       <w:keepNext/>
       <w:keepLines/>
@@ -718,7 +786,7 @@
     <w:semiHidden/>
     <w:unhideWhenUsed/>
     <w:qFormat/>
-    <w:rsid w:val="003B1C3F"/>
+    <w:rsid w:val="007B51A1"/>
     <w:pPr>
       <w:keepNext/>
       <w:keepLines/>
@@ -741,7 +809,7 @@
     <w:semiHidden/>
     <w:unhideWhenUsed/>
     <w:qFormat/>
-    <w:rsid w:val="003B1C3F"/>
+    <w:rsid w:val="007B51A1"/>
     <w:pPr>
       <w:keepNext/>
       <w:keepLines/>
@@ -762,7 +830,7 @@
     <w:semiHidden/>
     <w:unhideWhenUsed/>
     <w:qFormat/>
-    <w:rsid w:val="003B1C3F"/>
+    <w:rsid w:val="007B51A1"/>
     <w:pPr>
       <w:keepNext/>
       <w:keepLines/>
@@ -785,7 +853,7 @@
     <w:semiHidden/>
     <w:unhideWhenUsed/>
     <w:qFormat/>
-    <w:rsid w:val="003B1C3F"/>
+    <w:rsid w:val="007B51A1"/>
     <w:pPr>
       <w:keepNext/>
       <w:keepLines/>
@@ -800,6 +868,7 @@
   <w:style w:type="character" w:default="1" w:styleId="DefaultParagraphFont">
     <w:name w:val="Default Paragraph Font"/>
     <w:uiPriority w:val="1"/>
+    <w:semiHidden/>
     <w:unhideWhenUsed/>
   </w:style>
   <w:style w:type="table" w:default="1" w:styleId="TableNormal">
@@ -828,7 +897,7 @@
     <w:basedOn w:val="DefaultParagraphFont"/>
     <w:link w:val="Heading1"/>
     <w:uiPriority w:val="9"/>
-    <w:rsid w:val="003B1C3F"/>
+    <w:rsid w:val="007B51A1"/>
     <w:rPr>
       <w:rFonts w:asciiTheme="majorHAnsi" w:eastAsiaTheme="majorEastAsia" w:hAnsiTheme="majorHAnsi" w:cstheme="majorBidi"/>
       <w:color w:val="0F4761" w:themeColor="accent1" w:themeShade="BF"/>
@@ -842,7 +911,7 @@
     <w:link w:val="Heading2"/>
     <w:uiPriority w:val="9"/>
     <w:semiHidden/>
-    <w:rsid w:val="003B1C3F"/>
+    <w:rsid w:val="007B51A1"/>
     <w:rPr>
       <w:rFonts w:asciiTheme="majorHAnsi" w:eastAsiaTheme="majorEastAsia" w:hAnsiTheme="majorHAnsi" w:cstheme="majorBidi"/>
       <w:color w:val="0F4761" w:themeColor="accent1" w:themeShade="BF"/>
@@ -856,7 +925,7 @@
     <w:link w:val="Heading3"/>
     <w:uiPriority w:val="9"/>
     <w:semiHidden/>
-    <w:rsid w:val="003B1C3F"/>
+    <w:rsid w:val="007B51A1"/>
     <w:rPr>
       <w:rFonts w:eastAsiaTheme="majorEastAsia" w:cstheme="majorBidi"/>
       <w:color w:val="0F4761" w:themeColor="accent1" w:themeShade="BF"/>
@@ -870,7 +939,7 @@
     <w:link w:val="Heading4"/>
     <w:uiPriority w:val="9"/>
     <w:semiHidden/>
-    <w:rsid w:val="003B1C3F"/>
+    <w:rsid w:val="007B51A1"/>
     <w:rPr>
       <w:rFonts w:eastAsiaTheme="majorEastAsia" w:cstheme="majorBidi"/>
       <w:i/>
@@ -884,7 +953,7 @@
     <w:link w:val="Heading5"/>
     <w:uiPriority w:val="9"/>
     <w:semiHidden/>
-    <w:rsid w:val="003B1C3F"/>
+    <w:rsid w:val="007B51A1"/>
     <w:rPr>
       <w:rFonts w:eastAsiaTheme="majorEastAsia" w:cstheme="majorBidi"/>
       <w:color w:val="0F4761" w:themeColor="accent1" w:themeShade="BF"/>
@@ -896,7 +965,7 @@
     <w:link w:val="Heading6"/>
     <w:uiPriority w:val="9"/>
     <w:semiHidden/>
-    <w:rsid w:val="003B1C3F"/>
+    <w:rsid w:val="007B51A1"/>
     <w:rPr>
       <w:rFonts w:eastAsiaTheme="majorEastAsia" w:cstheme="majorBidi"/>
       <w:i/>
@@ -910,7 +979,7 @@
     <w:link w:val="Heading7"/>
     <w:uiPriority w:val="9"/>
     <w:semiHidden/>
-    <w:rsid w:val="003B1C3F"/>
+    <w:rsid w:val="007B51A1"/>
     <w:rPr>
       <w:rFonts w:eastAsiaTheme="majorEastAsia" w:cstheme="majorBidi"/>
       <w:color w:val="595959" w:themeColor="text1" w:themeTint="A6"/>
@@ -922,7 +991,7 @@
     <w:link w:val="Heading8"/>
     <w:uiPriority w:val="9"/>
     <w:semiHidden/>
-    <w:rsid w:val="003B1C3F"/>
+    <w:rsid w:val="007B51A1"/>
     <w:rPr>
       <w:rFonts w:eastAsiaTheme="majorEastAsia" w:cstheme="majorBidi"/>
       <w:i/>
@@ -936,7 +1005,7 @@
     <w:link w:val="Heading9"/>
     <w:uiPriority w:val="9"/>
     <w:semiHidden/>
-    <w:rsid w:val="003B1C3F"/>
+    <w:rsid w:val="007B51A1"/>
     <w:rPr>
       <w:rFonts w:eastAsiaTheme="majorEastAsia" w:cstheme="majorBidi"/>
       <w:color w:val="272727" w:themeColor="text1" w:themeTint="D8"/>
@@ -949,7 +1018,7 @@
     <w:link w:val="TitleChar"/>
     <w:uiPriority w:val="10"/>
     <w:qFormat/>
-    <w:rsid w:val="003B1C3F"/>
+    <w:rsid w:val="007B51A1"/>
     <w:pPr>
       <w:spacing w:after="80" w:line="240" w:lineRule="auto"/>
       <w:contextualSpacing/>
@@ -967,7 +1036,7 @@
     <w:basedOn w:val="DefaultParagraphFont"/>
     <w:link w:val="Title"/>
     <w:uiPriority w:val="10"/>
-    <w:rsid w:val="003B1C3F"/>
+    <w:rsid w:val="007B51A1"/>
     <w:rPr>
       <w:rFonts w:asciiTheme="majorHAnsi" w:eastAsiaTheme="majorEastAsia" w:hAnsiTheme="majorHAnsi" w:cstheme="majorBidi"/>
       <w:spacing w:val="-10"/>
@@ -983,7 +1052,7 @@
     <w:link w:val="SubtitleChar"/>
     <w:uiPriority w:val="11"/>
     <w:qFormat/>
-    <w:rsid w:val="003B1C3F"/>
+    <w:rsid w:val="007B51A1"/>
     <w:pPr>
       <w:numPr>
         <w:ilvl w:val="1"/>
@@ -1002,7 +1071,7 @@
     <w:basedOn w:val="DefaultParagraphFont"/>
     <w:link w:val="Subtitle"/>
     <w:uiPriority w:val="11"/>
-    <w:rsid w:val="003B1C3F"/>
+    <w:rsid w:val="007B51A1"/>
     <w:rPr>
       <w:rFonts w:eastAsiaTheme="majorEastAsia" w:cstheme="majorBidi"/>
       <w:color w:val="595959" w:themeColor="text1" w:themeTint="A6"/>
@@ -1018,7 +1087,7 @@
     <w:link w:val="QuoteChar"/>
     <w:uiPriority w:val="29"/>
     <w:qFormat/>
-    <w:rsid w:val="003B1C3F"/>
+    <w:rsid w:val="007B51A1"/>
     <w:pPr>
       <w:spacing w:before="160"/>
       <w:jc w:val="center"/>
@@ -1034,7 +1103,7 @@
     <w:basedOn w:val="DefaultParagraphFont"/>
     <w:link w:val="Quote"/>
     <w:uiPriority w:val="29"/>
-    <w:rsid w:val="003B1C3F"/>
+    <w:rsid w:val="007B51A1"/>
     <w:rPr>
       <w:i/>
       <w:iCs/>
@@ -1046,7 +1115,7 @@
     <w:basedOn w:val="Normal"/>
     <w:uiPriority w:val="34"/>
     <w:qFormat/>
-    <w:rsid w:val="003B1C3F"/>
+    <w:rsid w:val="007B51A1"/>
     <w:pPr>
       <w:ind w:left="720"/>
       <w:contextualSpacing/>
@@ -1057,7 +1126,7 @@
     <w:basedOn w:val="DefaultParagraphFont"/>
     <w:uiPriority w:val="21"/>
     <w:qFormat/>
-    <w:rsid w:val="003B1C3F"/>
+    <w:rsid w:val="007B51A1"/>
     <w:rPr>
       <w:i/>
       <w:iCs/>
@@ -1071,7 +1140,7 @@
     <w:link w:val="IntenseQuoteChar"/>
     <w:uiPriority w:val="30"/>
     <w:qFormat/>
-    <w:rsid w:val="003B1C3F"/>
+    <w:rsid w:val="007B51A1"/>
     <w:pPr>
       <w:pBdr>
         <w:top w:val="single" w:sz="4" w:space="10" w:color="0F4761" w:themeColor="accent1" w:themeShade="BF"/>
@@ -1092,7 +1161,7 @@
     <w:basedOn w:val="DefaultParagraphFont"/>
     <w:link w:val="IntenseQuote"/>
     <w:uiPriority w:val="30"/>
-    <w:rsid w:val="003B1C3F"/>
+    <w:rsid w:val="007B51A1"/>
     <w:rPr>
       <w:i/>
       <w:iCs/>
@@ -1104,7 +1173,7 @@
     <w:basedOn w:val="DefaultParagraphFont"/>
     <w:uiPriority w:val="32"/>
     <w:qFormat/>
-    <w:rsid w:val="003B1C3F"/>
+    <w:rsid w:val="007B51A1"/>
     <w:rPr>
       <w:b/>
       <w:bCs/>
@@ -1118,7 +1187,7 @@
     <w:basedOn w:val="DefaultParagraphFont"/>
     <w:uiPriority w:val="99"/>
     <w:unhideWhenUsed/>
-    <w:rsid w:val="000E2728"/>
+    <w:rsid w:val="001E5724"/>
     <w:rPr>
       <w:color w:val="467886" w:themeColor="hyperlink"/>
       <w:u w:val="single"/>
@@ -1130,7 +1199,7 @@
     <w:uiPriority w:val="99"/>
     <w:semiHidden/>
     <w:unhideWhenUsed/>
-    <w:rsid w:val="000E2728"/>
+    <w:rsid w:val="001E5724"/>
     <w:rPr>
       <w:color w:val="605E5C"/>
       <w:shd w:val="clear" w:color="auto" w:fill="E1DFDD"/>
@@ -1142,7 +1211,7 @@
     <w:link w:val="HeaderChar"/>
     <w:uiPriority w:val="99"/>
     <w:unhideWhenUsed/>
-    <w:rsid w:val="000E2728"/>
+    <w:rsid w:val="00020544"/>
     <w:pPr>
       <w:tabs>
         <w:tab w:val="center" w:pos="4680"/>
@@ -1156,7 +1225,7 @@
     <w:basedOn w:val="DefaultParagraphFont"/>
     <w:link w:val="Header"/>
     <w:uiPriority w:val="99"/>
-    <w:rsid w:val="000E2728"/>
+    <w:rsid w:val="00020544"/>
   </w:style>
   <w:style w:type="paragraph" w:styleId="Footer">
     <w:name w:val="footer"/>
@@ -1164,7 +1233,7 @@
     <w:link w:val="FooterChar"/>
     <w:uiPriority w:val="99"/>
     <w:unhideWhenUsed/>
-    <w:rsid w:val="000E2728"/>
+    <w:rsid w:val="00020544"/>
     <w:pPr>
       <w:tabs>
         <w:tab w:val="center" w:pos="4680"/>
@@ -1178,7 +1247,7 @@
     <w:basedOn w:val="DefaultParagraphFont"/>
     <w:link w:val="Footer"/>
     <w:uiPriority w:val="99"/>
-    <w:rsid w:val="000E2728"/>
+    <w:rsid w:val="00020544"/>
   </w:style>
 </w:styles>
 </file>

</xml_diff>